<commit_message>
updated BP and PD
</commit_message>
<xml_diff>
--- a/DecarbX_ProductDescription.docx
+++ b/DecarbX_ProductDescription.docx
@@ -3,8 +3,13 @@
 <w:document xmlns:wpc="http://schemas.microsoft.com/office/word/2010/wordprocessingCanvas" xmlns:cx="http://schemas.microsoft.com/office/drawing/2014/chartex" xmlns:cx1="http://schemas.microsoft.com/office/drawing/2015/9/8/chartex" xmlns:cx2="http://schemas.microsoft.com/office/drawing/2015/10/21/chartex" xmlns:cx3="http://schemas.microsoft.com/office/drawing/2016/5/9/chartex" xmlns:cx4="http://schemas.microsoft.com/office/drawing/2016/5/10/chartex" xmlns:cx5="http://schemas.microsoft.com/office/drawing/2016/5/11/chartex" xmlns:cx6="http://schemas.microsoft.com/office/drawing/2016/5/12/chartex" xmlns:cx7="http://schemas.microsoft.com/office/drawing/2016/5/13/chartex" xmlns:cx8="http://schemas.microsoft.com/office/drawing/2016/5/14/chartex" xmlns:mc="http://schemas.openxmlformats.org/markup-compatibility/2006" xmlns:aink="http://schemas.microsoft.com/office/drawing/2016/ink" xmlns:am3d="http://schemas.microsoft.com/office/drawing/2017/model3d" xmlns:o="urn:schemas-microsoft-com:office:office" xmlns:oel="http://schemas.microsoft.com/office/2019/extlst" xmlns:r="http://schemas.openxmlformats.org/officeDocument/2006/relationships" xmlns:m="http://schemas.openxmlformats.org/officeDocument/2006/math" xmlns:v="urn:schemas-microsoft-com:vml" xmlns:wp14="http://schemas.microsoft.com/office/word/2010/wordprocessingDrawing" xmlns:wp="http://schemas.openxmlformats.org/drawingml/2006/wordprocessingDrawing" xmlns:w10="urn:schemas-microsoft-com:office:word" xmlns:w="http://schemas.openxmlformats.org/wordprocessingml/2006/main" xmlns:w14="http://schemas.microsoft.com/office/word/2010/wordml" xmlns:w15="http://schemas.microsoft.com/office/word/2012/wordml" xmlns:w16cex="http://schemas.microsoft.com/office/word/2018/wordml/cex" xmlns:w16cid="http://schemas.microsoft.com/office/word/2016/wordml/cid" xmlns:w16="http://schemas.microsoft.com/office/word/2018/wordml" xmlns:w16sdtdh="http://schemas.microsoft.com/office/word/2020/wordml/sdtdatahash" xmlns:w16se="http://schemas.microsoft.com/office/word/2015/wordml/symex" xmlns:wpg="http://schemas.microsoft.com/office/word/2010/wordprocessingGroup" xmlns:wpi="http://schemas.microsoft.com/office/word/2010/wordprocessingInk" xmlns:wne="http://schemas.microsoft.com/office/word/2006/wordml" xmlns:wps="http://schemas.microsoft.com/office/word/2010/wordprocessingShape" mc:Ignorable="w14 w15 w16se w16cid w16 w16cex w16sdtdh wp14">
   <w:body>
     <w:p>
-      <w:r>
-        <w:t>DecarbX – The GenAI for</w:t>
+      <w:proofErr w:type="spellStart"/>
+      <w:r>
+        <w:t>DecarbX</w:t>
+      </w:r>
+      <w:proofErr w:type="spellEnd"/>
+      <w:r>
+        <w:t xml:space="preserve"> – The GenAI for</w:t>
       </w:r>
       <w:r>
         <w:t xml:space="preserve"> Clean</w:t>
@@ -195,7 +200,15 @@
         <w:t>Nothing like this exists</w:t>
       </w:r>
       <w:r>
-        <w:t>. Information as service exists from players like Platts, S&amp;P, IHS, CERA, ARGUS, BNEF, WoodMackenzie, and various other consultants ,</w:t>
+        <w:t xml:space="preserve">. Information as service exists from players like Platts, S&amp;P, IHS, CERA, ARGUS, BNEF, </w:t>
+      </w:r>
+      <w:proofErr w:type="spellStart"/>
+      <w:r>
+        <w:t>WoodMackenzie</w:t>
+      </w:r>
+      <w:proofErr w:type="spellEnd"/>
+      <w:r>
+        <w:t>, and various other consultants ,</w:t>
       </w:r>
       <w:r>
         <w:t xml:space="preserve">Course Hero, </w:t>
@@ -378,7 +391,7 @@
         </w:numPr>
       </w:pPr>
       <w:r>
-        <w:t>Anyone who is just interested in learning more about cleantech to learn and get up to speed on the latest, best research.</w:t>
+        <w:t>Net zero/decarbonization leads and teams whose responsibility is to identify and implement net zero solutions</w:t>
       </w:r>
     </w:p>
     <w:p/>
@@ -421,431 +434,703 @@
       <w:pPr>
         <w:pStyle w:val="ListParagraph"/>
         <w:numPr>
-          <w:ilvl w:val="0"/>
+          <w:ilvl w:val="1"/>
           <w:numId w:val="5"/>
         </w:numPr>
       </w:pPr>
       <w:r>
-        <w:t>Make beta version available to select number of researchers, analysts, decision makers in Mark’s contacts list. Keep open for a month for feedback.</w:t>
-      </w:r>
-    </w:p>
-    <w:p>
-      <w:pPr>
-        <w:pStyle w:val="ListParagraph"/>
-        <w:numPr>
-          <w:ilvl w:val="0"/>
-          <w:numId w:val="5"/>
-        </w:numPr>
-      </w:pPr>
-      <w:r>
-        <w:t>Fix errors and make enhancements based on user feedback.</w:t>
-      </w:r>
-    </w:p>
-    <w:p>
-      <w:pPr>
-        <w:pStyle w:val="ListParagraph"/>
-        <w:numPr>
-          <w:ilvl w:val="0"/>
-          <w:numId w:val="5"/>
-        </w:numPr>
-      </w:pPr>
-      <w:r>
-        <w:t>Create marketing site to drum up interest, make announcements, etc.</w:t>
-      </w:r>
-    </w:p>
-    <w:p>
-      <w:pPr>
-        <w:pStyle w:val="ListParagraph"/>
-        <w:numPr>
-          <w:ilvl w:val="0"/>
-          <w:numId w:val="5"/>
-        </w:numPr>
-      </w:pPr>
-      <w:r>
-        <w:t>Release production ready version and release publicly and start charging users</w:t>
-      </w:r>
-    </w:p>
-    <w:p>
-      <w:pPr>
-        <w:pStyle w:val="ListParagraph"/>
-        <w:numPr>
-          <w:ilvl w:val="0"/>
-          <w:numId w:val="5"/>
-        </w:numPr>
-      </w:pPr>
-      <w:r>
-        <w:t>Work on next set of features which is likely to just start expanding beyond hydrogen to other decarbonization technologies</w:t>
-      </w:r>
-    </w:p>
-    <w:p/>
-    <w:p>
-      <w:r>
-        <w:t xml:space="preserve">Year 2: </w:t>
-      </w:r>
-    </w:p>
-    <w:p>
-      <w:pPr>
-        <w:pStyle w:val="ListParagraph"/>
-        <w:numPr>
-          <w:ilvl w:val="0"/>
-          <w:numId w:val="6"/>
-        </w:numPr>
-      </w:pPr>
-      <w:r>
-        <w:t>ZZZ</w:t>
-      </w:r>
-    </w:p>
-    <w:p/>
-    <w:p>
-      <w:pPr>
-        <w:pStyle w:val="Heading2"/>
-      </w:pPr>
-      <w:r>
-        <w:t xml:space="preserve">Marketing: </w:t>
-      </w:r>
-    </w:p>
-    <w:p/>
-    <w:p>
-      <w:r>
-        <w:t>Year1:</w:t>
-      </w:r>
-    </w:p>
-    <w:p>
-      <w:pPr>
-        <w:pStyle w:val="ListParagraph"/>
-        <w:numPr>
-          <w:ilvl w:val="0"/>
-          <w:numId w:val="6"/>
-        </w:numPr>
-      </w:pPr>
-      <w:r>
-        <w:t xml:space="preserve">Make public site to advertise and sign up Beta users. </w:t>
-      </w:r>
-    </w:p>
-    <w:p>
-      <w:pPr>
-        <w:pStyle w:val="ListParagraph"/>
-        <w:numPr>
-          <w:ilvl w:val="1"/>
-          <w:numId w:val="6"/>
-        </w:numPr>
-      </w:pPr>
-      <w:r>
-        <w:t>Create a “waitlist” due to strong demand to encourage early signup</w:t>
-      </w:r>
-    </w:p>
-    <w:p>
-      <w:pPr>
-        <w:pStyle w:val="ListParagraph"/>
-        <w:numPr>
-          <w:ilvl w:val="0"/>
-          <w:numId w:val="6"/>
-        </w:numPr>
-      </w:pPr>
-      <w:r>
-        <w:t>ZZZ</w:t>
-      </w:r>
-    </w:p>
-    <w:p/>
-    <w:p>
-      <w:r>
-        <w:t>Year 2:</w:t>
-      </w:r>
-    </w:p>
-    <w:p/>
-    <w:p>
-      <w:pPr>
-        <w:pStyle w:val="Heading2"/>
-      </w:pPr>
-      <w:r>
-        <w:lastRenderedPageBreak/>
-        <w:t>Financing:</w:t>
-      </w:r>
-    </w:p>
-    <w:p>
-      <w:r>
-        <w:t xml:space="preserve">Annual </w:t>
-      </w:r>
-      <w:r>
-        <w:t>Costs:</w:t>
-      </w:r>
-    </w:p>
-    <w:p>
-      <w:r>
-        <w:t>Year 1:</w:t>
-      </w:r>
-    </w:p>
-    <w:p>
-      <w:pPr>
-        <w:pStyle w:val="ListParagraph"/>
-        <w:numPr>
-          <w:ilvl w:val="0"/>
-          <w:numId w:val="7"/>
-        </w:numPr>
-      </w:pPr>
-      <w:r>
-        <w:t xml:space="preserve">Development: </w:t>
-      </w:r>
-    </w:p>
-    <w:p>
-      <w:pPr>
-        <w:pStyle w:val="ListParagraph"/>
-        <w:numPr>
-          <w:ilvl w:val="1"/>
-          <w:numId w:val="7"/>
-        </w:numPr>
-      </w:pPr>
-      <w:r>
-        <w:t>Infrastructure:</w:t>
-      </w:r>
-    </w:p>
-    <w:p>
-      <w:pPr>
-        <w:pStyle w:val="ListParagraph"/>
-        <w:numPr>
-          <w:ilvl w:val="2"/>
-          <w:numId w:val="7"/>
-        </w:numPr>
-      </w:pPr>
-      <w:r>
-        <w:t>Front-end</w:t>
-      </w:r>
-      <w:r>
-        <w:t>/UX: $200k</w:t>
-      </w:r>
-    </w:p>
-    <w:p>
-      <w:pPr>
-        <w:pStyle w:val="ListParagraph"/>
-        <w:numPr>
-          <w:ilvl w:val="2"/>
-          <w:numId w:val="7"/>
-        </w:numPr>
-      </w:pPr>
-      <w:r>
-        <w:t xml:space="preserve">Back-end: </w:t>
-      </w:r>
-      <w:r>
-        <w:t>$200k</w:t>
-      </w:r>
-    </w:p>
-    <w:p>
-      <w:pPr>
-        <w:pStyle w:val="ListParagraph"/>
-        <w:numPr>
-          <w:ilvl w:val="2"/>
-          <w:numId w:val="7"/>
-        </w:numPr>
-      </w:pPr>
-      <w:r>
-        <w:t>Managed Services: $200k</w:t>
-      </w:r>
-    </w:p>
-    <w:p>
-      <w:pPr>
-        <w:pStyle w:val="ListParagraph"/>
-        <w:numPr>
-          <w:ilvl w:val="2"/>
-          <w:numId w:val="7"/>
-        </w:numPr>
-      </w:pPr>
-      <w:r>
-        <w:t>GPU time: $200k</w:t>
-      </w:r>
-    </w:p>
-    <w:p>
-      <w:pPr>
-        <w:pStyle w:val="ListParagraph"/>
-        <w:numPr>
-          <w:ilvl w:val="2"/>
-          <w:numId w:val="7"/>
-        </w:numPr>
-      </w:pPr>
-      <w:r>
-        <w:t>Cloud services: $200k</w:t>
-      </w:r>
-    </w:p>
-    <w:p>
-      <w:pPr>
-        <w:pStyle w:val="ListParagraph"/>
-        <w:numPr>
-          <w:ilvl w:val="2"/>
-          <w:numId w:val="7"/>
-        </w:numPr>
-      </w:pPr>
-      <w:r>
-        <w:t>Other: $200k</w:t>
-      </w:r>
-    </w:p>
-    <w:p>
-      <w:pPr>
-        <w:pStyle w:val="ListParagraph"/>
-        <w:numPr>
-          <w:ilvl w:val="0"/>
-          <w:numId w:val="7"/>
-        </w:numPr>
-      </w:pPr>
-      <w:r>
-        <w:t>Marketing: $</w:t>
-      </w:r>
-      <w:r>
-        <w:t>100k</w:t>
-      </w:r>
-    </w:p>
-    <w:p>
-      <w:pPr>
-        <w:pStyle w:val="ListParagraph"/>
-        <w:numPr>
-          <w:ilvl w:val="0"/>
-          <w:numId w:val="7"/>
-        </w:numPr>
-      </w:pPr>
-      <w:r>
-        <w:t>HR: $150k</w:t>
-      </w:r>
-    </w:p>
-    <w:p>
-      <w:pPr>
-        <w:pStyle w:val="ListParagraph"/>
-        <w:numPr>
-          <w:ilvl w:val="0"/>
-          <w:numId w:val="7"/>
-        </w:numPr>
-      </w:pPr>
-      <w:r>
-        <w:t>CTO: $200k</w:t>
-      </w:r>
-    </w:p>
-    <w:p>
-      <w:pPr>
-        <w:pStyle w:val="ListParagraph"/>
-        <w:numPr>
-          <w:ilvl w:val="0"/>
-          <w:numId w:val="7"/>
-        </w:numPr>
-      </w:pPr>
-      <w:r>
-        <w:t>CFO: $200k</w:t>
-      </w:r>
-    </w:p>
-    <w:p>
-      <w:pPr>
-        <w:pStyle w:val="ListParagraph"/>
-        <w:numPr>
-          <w:ilvl w:val="0"/>
-          <w:numId w:val="7"/>
-        </w:numPr>
-      </w:pPr>
-      <w:r>
-        <w:t>CEO: $300k</w:t>
-      </w:r>
-    </w:p>
-    <w:p/>
-    <w:p>
-      <w:pPr>
-        <w:pStyle w:val="Heading2"/>
-      </w:pPr>
-      <w:r>
-        <w:t>Leadership and Organization Description:</w:t>
-      </w:r>
-    </w:p>
-    <w:p/>
-    <w:p>
-      <w:pPr>
-        <w:pStyle w:val="Heading2"/>
-      </w:pPr>
-      <w:r>
-        <w:t>SWOT Analysis:</w:t>
-      </w:r>
-    </w:p>
-    <w:p/>
-    <w:p>
-      <w:pPr>
-        <w:pStyle w:val="Heading2"/>
-      </w:pPr>
-      <w:r>
-        <w:t>Marketing Plan:</w:t>
-      </w:r>
-    </w:p>
-    <w:p>
-      <w:pPr>
-        <w:pStyle w:val="ListParagraph"/>
-        <w:numPr>
-          <w:ilvl w:val="0"/>
-          <w:numId w:val="8"/>
-        </w:numPr>
-      </w:pPr>
-      <w:r>
-        <w:t>Get beta version out to industry experts for ~3 months</w:t>
-      </w:r>
-    </w:p>
-    <w:p>
-      <w:pPr>
-        <w:pStyle w:val="ListParagraph"/>
-        <w:numPr>
-          <w:ilvl w:val="1"/>
-          <w:numId w:val="8"/>
-        </w:numPr>
-      </w:pPr>
-      <w:r>
-        <w:t>National Labs</w:t>
-      </w:r>
-    </w:p>
-    <w:p>
-      <w:pPr>
-        <w:pStyle w:val="ListParagraph"/>
-        <w:numPr>
-          <w:ilvl w:val="1"/>
-          <w:numId w:val="8"/>
-        </w:numPr>
-      </w:pPr>
-      <w:r>
-        <w:t>Universities</w:t>
-      </w:r>
-    </w:p>
-    <w:p>
-      <w:pPr>
-        <w:pStyle w:val="ListParagraph"/>
-        <w:numPr>
-          <w:ilvl w:val="1"/>
-          <w:numId w:val="8"/>
-        </w:numPr>
-      </w:pPr>
-      <w:r>
-        <w:t>Select authors/experts</w:t>
-      </w:r>
-    </w:p>
-    <w:p>
-      <w:pPr>
-        <w:pStyle w:val="ListParagraph"/>
-        <w:numPr>
-          <w:ilvl w:val="0"/>
-          <w:numId w:val="8"/>
-        </w:numPr>
-      </w:pPr>
-      <w:r>
-        <w:t xml:space="preserve">Open to public and pitch as an </w:t>
+        <w:t xml:space="preserve">MVP provides </w:t>
       </w:r>
       <w:r>
         <w:rPr>
           <w:b/>
           <w:bCs/>
         </w:rPr>
-        <w:t>“expert-curated</w:t>
+        <w:t>four</w:t>
       </w:r>
       <w:r>
         <w:rPr>
           <w:b/>
           <w:bCs/>
         </w:rPr>
-        <w:t>, domain specific GenAI with up-to-date knowledge that will accelerate learning</w:t>
+        <w:t xml:space="preserve"> immediate value-adds</w:t>
+      </w:r>
+      <w:r>
+        <w:t xml:space="preserve"> not found anywhere else:</w:t>
+      </w:r>
+    </w:p>
+    <w:p>
+      <w:pPr>
+        <w:pStyle w:val="ListParagraph"/>
+        <w:numPr>
+          <w:ilvl w:val="2"/>
+          <w:numId w:val="5"/>
+        </w:numPr>
+      </w:pPr>
+      <w:r>
+        <w:t>(1) Current information and research on hydrogen techno-economic topics</w:t>
+      </w:r>
+    </w:p>
+    <w:p>
+      <w:pPr>
+        <w:pStyle w:val="ListParagraph"/>
+        <w:numPr>
+          <w:ilvl w:val="3"/>
+          <w:numId w:val="5"/>
+        </w:numPr>
+      </w:pPr>
+      <w:r>
+        <w:t>Production, transmission, storage, end-use applications, integrated systems,</w:t>
+      </w:r>
+      <w:r>
+        <w:t xml:space="preserve"> carriers, storage,</w:t>
+      </w:r>
+      <w:r>
+        <w:t xml:space="preserve"> CCU/CCUS</w:t>
+      </w:r>
+      <w:r>
+        <w:t xml:space="preserve">, policy, regulation, </w:t>
+      </w:r>
+    </w:p>
+    <w:p>
+      <w:pPr>
+        <w:pStyle w:val="ListParagraph"/>
+        <w:numPr>
+          <w:ilvl w:val="2"/>
+          <w:numId w:val="5"/>
+        </w:numPr>
+      </w:pPr>
+      <w:r>
+        <w:t xml:space="preserve">(2) Ability </w:t>
+      </w:r>
+      <w:r>
+        <w:t>for</w:t>
+      </w:r>
+      <w:r>
+        <w:t xml:space="preserve"> users to rate the sources used to answer prompts and suggest new sources</w:t>
+      </w:r>
+      <w:r>
+        <w:t xml:space="preserve">. </w:t>
+      </w:r>
+    </w:p>
+    <w:p>
+      <w:pPr>
+        <w:pStyle w:val="ListParagraph"/>
+        <w:numPr>
+          <w:ilvl w:val="3"/>
+          <w:numId w:val="5"/>
+        </w:numPr>
+      </w:pPr>
+      <w:r>
+        <w:t>Other uses will be able to verify newly-added sources and karma will be awarded to newly-added sources which have been “approved” by others.</w:t>
+      </w:r>
+    </w:p>
+    <w:p>
+      <w:pPr>
+        <w:pStyle w:val="ListParagraph"/>
+        <w:numPr>
+          <w:ilvl w:val="2"/>
+          <w:numId w:val="5"/>
+        </w:numPr>
+      </w:pPr>
+      <w:r>
+        <w:t>(3)</w:t>
+      </w:r>
+      <w:r>
+        <w:t xml:space="preserve"> Fine-tuned </w:t>
+      </w:r>
+      <w:proofErr w:type="spellStart"/>
+      <w:r>
+        <w:t>vectorDB</w:t>
+      </w:r>
+      <w:proofErr w:type="spellEnd"/>
+      <w:r>
+        <w:t xml:space="preserve"> and retrieval system to</w:t>
+      </w:r>
+      <w:r>
+        <w:t xml:space="preserve"> retrieve</w:t>
+      </w:r>
+      <w:r>
+        <w:t xml:space="preserve"> accurate responses</w:t>
+      </w:r>
+    </w:p>
+    <w:p>
+      <w:pPr>
+        <w:pStyle w:val="ListParagraph"/>
+        <w:numPr>
+          <w:ilvl w:val="2"/>
+          <w:numId w:val="5"/>
+        </w:numPr>
+      </w:pPr>
+      <w:r>
+        <w:t>(4) Return relevant images/graphs and sources</w:t>
+      </w:r>
+    </w:p>
+    <w:p>
+      <w:pPr>
+        <w:pStyle w:val="ListParagraph"/>
+        <w:numPr>
+          <w:ilvl w:val="0"/>
+          <w:numId w:val="5"/>
+        </w:numPr>
+      </w:pPr>
+      <w:r>
+        <w:t xml:space="preserve">Make beta version available to select </w:t>
+      </w:r>
+      <w:r>
+        <w:t>group</w:t>
+      </w:r>
+      <w:r>
+        <w:t xml:space="preserve"> of researchers, analysts, decision makers in </w:t>
+      </w:r>
+      <w:r>
+        <w:t>network</w:t>
+      </w:r>
+      <w:r>
+        <w:t xml:space="preserve">. Keep open for </w:t>
+      </w:r>
+      <w:r>
+        <w:t>one to two</w:t>
+      </w:r>
+      <w:r>
+        <w:t xml:space="preserve"> month</w:t>
+      </w:r>
+      <w:r>
+        <w:t>s</w:t>
+      </w:r>
+      <w:r>
+        <w:t xml:space="preserve"> for feedback.</w:t>
+      </w:r>
+      <w:r>
+        <w:t xml:space="preserve"> Some additional </w:t>
+      </w:r>
+      <w:proofErr w:type="spellStart"/>
+      <w:r>
+        <w:t>featurea</w:t>
+      </w:r>
+      <w:proofErr w:type="spellEnd"/>
+      <w:r>
+        <w:t xml:space="preserve"> from this interaction would be:</w:t>
+      </w:r>
+    </w:p>
+    <w:p>
+      <w:pPr>
+        <w:pStyle w:val="ListParagraph"/>
+        <w:numPr>
+          <w:ilvl w:val="1"/>
+          <w:numId w:val="5"/>
+        </w:numPr>
+      </w:pPr>
+      <w:r>
+        <w:t>(1) Suggested helpful prompts based on user prompt</w:t>
+      </w:r>
+    </w:p>
+    <w:p>
+      <w:pPr>
+        <w:pStyle w:val="ListParagraph"/>
+        <w:numPr>
+          <w:ilvl w:val="1"/>
+          <w:numId w:val="5"/>
+        </w:numPr>
+      </w:pPr>
+      <w:r>
+        <w:t>(2) Modifed rating system</w:t>
+      </w:r>
+      <w:r>
+        <w:t xml:space="preserve"> so users can thumbs up/ thumbs down sources</w:t>
+      </w:r>
+    </w:p>
+    <w:p>
+      <w:pPr>
+        <w:pStyle w:val="ListParagraph"/>
+        <w:numPr>
+          <w:ilvl w:val="0"/>
+          <w:numId w:val="5"/>
+        </w:numPr>
+      </w:pPr>
+      <w:r>
+        <w:t>Fix errors and make enhancements based on user feedback.</w:t>
+      </w:r>
+    </w:p>
+    <w:p>
+      <w:pPr>
+        <w:pStyle w:val="ListParagraph"/>
+        <w:numPr>
+          <w:ilvl w:val="0"/>
+          <w:numId w:val="5"/>
+        </w:numPr>
+      </w:pPr>
+      <w:r>
+        <w:t xml:space="preserve">Create marketing site to drum up interest, make announcements, </w:t>
+      </w:r>
+      <w:r>
+        <w:t xml:space="preserve">build email list, collect credit card numbers, 30-day free trial and paid afterwards, </w:t>
+      </w:r>
+    </w:p>
+    <w:p>
+      <w:pPr>
+        <w:pStyle w:val="ListParagraph"/>
+        <w:numPr>
+          <w:ilvl w:val="0"/>
+          <w:numId w:val="5"/>
+        </w:numPr>
+      </w:pPr>
+      <w:r>
+        <w:t>Release production ready version and release publicly and start charging users</w:t>
+      </w:r>
+      <w:r>
+        <w:t xml:space="preserve"> on subscription basis</w:t>
+      </w:r>
+      <w:r>
+        <w:t xml:space="preserve"> for six months.</w:t>
+      </w:r>
+    </w:p>
+    <w:p>
+      <w:pPr>
+        <w:pStyle w:val="ListParagraph"/>
+        <w:numPr>
+          <w:ilvl w:val="0"/>
+          <w:numId w:val="5"/>
+        </w:numPr>
+      </w:pPr>
+      <w:r>
+        <w:t xml:space="preserve">Decide on what next </w:t>
+      </w:r>
+      <w:r>
+        <w:t>set of features</w:t>
+      </w:r>
+      <w:r>
+        <w:t xml:space="preserve"> which may include:</w:t>
+      </w:r>
+    </w:p>
+    <w:p>
+      <w:pPr>
+        <w:pStyle w:val="ListParagraph"/>
+        <w:numPr>
+          <w:ilvl w:val="1"/>
+          <w:numId w:val="5"/>
+        </w:numPr>
+      </w:pPr>
+      <w:r>
+        <w:t>Expand beyond hydrogen to other complementary technologies</w:t>
+      </w:r>
+    </w:p>
+    <w:p>
+      <w:pPr>
+        <w:pStyle w:val="ListParagraph"/>
+        <w:numPr>
+          <w:ilvl w:val="1"/>
+          <w:numId w:val="5"/>
+        </w:numPr>
+      </w:pPr>
+      <w:r>
+        <w:t>Add economic calculations like levelized cost of hydrogen (but applicable to any product)</w:t>
+      </w:r>
+    </w:p>
+    <w:p/>
+    <w:p>
+      <w:r>
+        <w:lastRenderedPageBreak/>
+        <w:t xml:space="preserve">Year 2: </w:t>
+      </w:r>
+    </w:p>
+    <w:p>
+      <w:pPr>
+        <w:pStyle w:val="ListParagraph"/>
+        <w:numPr>
+          <w:ilvl w:val="0"/>
+          <w:numId w:val="6"/>
+        </w:numPr>
+      </w:pPr>
+      <w:r>
+        <w:t xml:space="preserve">Roll out new features on a rolling basis depending on </w:t>
+      </w:r>
+    </w:p>
+    <w:p>
+      <w:pPr>
+        <w:pStyle w:val="ListParagraph"/>
+        <w:numPr>
+          <w:ilvl w:val="0"/>
+          <w:numId w:val="6"/>
+        </w:numPr>
+      </w:pPr>
+      <w:r>
+        <w:t>Start thinking of how to connect seemingly different topics to facilitate knowledge discovery</w:t>
+      </w:r>
+    </w:p>
+    <w:p/>
+    <w:p>
+      <w:pPr>
+        <w:pStyle w:val="Heading2"/>
+      </w:pPr>
+      <w:r>
+        <w:t xml:space="preserve">Marketing: </w:t>
+      </w:r>
+    </w:p>
+    <w:p/>
+    <w:p>
+      <w:r>
+        <w:t>Year1:</w:t>
+      </w:r>
+    </w:p>
+    <w:p>
+      <w:pPr>
+        <w:pStyle w:val="ListParagraph"/>
+        <w:numPr>
+          <w:ilvl w:val="0"/>
+          <w:numId w:val="6"/>
+        </w:numPr>
+      </w:pPr>
+      <w:r>
+        <w:t>Make public site to advertise and sign</w:t>
+      </w:r>
+      <w:r>
+        <w:t>-</w:t>
+      </w:r>
+      <w:r>
+        <w:t xml:space="preserve">up Beta users. </w:t>
+      </w:r>
+    </w:p>
+    <w:p>
+      <w:pPr>
+        <w:pStyle w:val="ListParagraph"/>
+        <w:numPr>
+          <w:ilvl w:val="1"/>
+          <w:numId w:val="6"/>
+        </w:numPr>
+      </w:pPr>
+      <w:r>
+        <w:t>Create a “waitlist” due to strong demand to encourage early signup</w:t>
+      </w:r>
+    </w:p>
+    <w:p>
+      <w:pPr>
+        <w:pStyle w:val="ListParagraph"/>
+        <w:numPr>
+          <w:ilvl w:val="0"/>
+          <w:numId w:val="6"/>
+        </w:numPr>
+      </w:pPr>
+      <w:r>
+        <w:t>Create presence on social media and discussion websites.</w:t>
+      </w:r>
+    </w:p>
+    <w:p>
+      <w:r>
+        <w:t>Year 2:</w:t>
+      </w:r>
+    </w:p>
+    <w:p/>
+    <w:p>
+      <w:pPr>
+        <w:pStyle w:val="Heading2"/>
+      </w:pPr>
+      <w:r>
+        <w:t>Financing:</w:t>
+      </w:r>
+    </w:p>
+    <w:p>
+      <w:r>
+        <w:t xml:space="preserve">Annual </w:t>
+      </w:r>
+      <w:r>
+        <w:t>Costs:</w:t>
+      </w:r>
+    </w:p>
+    <w:p>
+      <w:r>
+        <w:t>Year 1:</w:t>
+      </w:r>
+    </w:p>
+    <w:p>
+      <w:pPr>
+        <w:pStyle w:val="ListParagraph"/>
+        <w:numPr>
+          <w:ilvl w:val="0"/>
+          <w:numId w:val="7"/>
+        </w:numPr>
+      </w:pPr>
+      <w:r>
+        <w:t xml:space="preserve">Development: </w:t>
+      </w:r>
+    </w:p>
+    <w:p>
+      <w:pPr>
+        <w:pStyle w:val="ListParagraph"/>
+        <w:numPr>
+          <w:ilvl w:val="1"/>
+          <w:numId w:val="7"/>
+        </w:numPr>
+      </w:pPr>
+      <w:r>
+        <w:t>Infrastructure:</w:t>
+      </w:r>
+    </w:p>
+    <w:p>
+      <w:pPr>
+        <w:pStyle w:val="ListParagraph"/>
+        <w:numPr>
+          <w:ilvl w:val="2"/>
+          <w:numId w:val="7"/>
+        </w:numPr>
+      </w:pPr>
+      <w:r>
+        <w:t>Front-end</w:t>
+      </w:r>
+      <w:r>
+        <w:t>/UX: $200k</w:t>
+      </w:r>
+    </w:p>
+    <w:p>
+      <w:pPr>
+        <w:pStyle w:val="ListParagraph"/>
+        <w:numPr>
+          <w:ilvl w:val="2"/>
+          <w:numId w:val="7"/>
+        </w:numPr>
+      </w:pPr>
+      <w:r>
+        <w:t>Back-end: $200k</w:t>
+      </w:r>
+    </w:p>
+    <w:p>
+      <w:pPr>
+        <w:pStyle w:val="ListParagraph"/>
+        <w:numPr>
+          <w:ilvl w:val="2"/>
+          <w:numId w:val="7"/>
+        </w:numPr>
+      </w:pPr>
+      <w:r>
+        <w:t>Managed Services: $200k</w:t>
+      </w:r>
+    </w:p>
+    <w:p>
+      <w:pPr>
+        <w:pStyle w:val="ListParagraph"/>
+        <w:numPr>
+          <w:ilvl w:val="2"/>
+          <w:numId w:val="7"/>
+        </w:numPr>
+      </w:pPr>
+      <w:r>
+        <w:t xml:space="preserve">GPU </w:t>
+      </w:r>
+      <w:r>
+        <w:t>services</w:t>
+      </w:r>
+      <w:r>
+        <w:t>: $200k</w:t>
+      </w:r>
+    </w:p>
+    <w:p>
+      <w:pPr>
+        <w:pStyle w:val="ListParagraph"/>
+        <w:numPr>
+          <w:ilvl w:val="2"/>
+          <w:numId w:val="7"/>
+        </w:numPr>
+      </w:pPr>
+      <w:r>
+        <w:t>Cloud services: $200k</w:t>
+      </w:r>
+    </w:p>
+    <w:p>
+      <w:pPr>
+        <w:pStyle w:val="ListParagraph"/>
+        <w:numPr>
+          <w:ilvl w:val="2"/>
+          <w:numId w:val="7"/>
+        </w:numPr>
+      </w:pPr>
+      <w:r>
+        <w:t>Other: $200k</w:t>
+      </w:r>
+    </w:p>
+    <w:p>
+      <w:pPr>
+        <w:pStyle w:val="ListParagraph"/>
+        <w:numPr>
+          <w:ilvl w:val="0"/>
+          <w:numId w:val="7"/>
+        </w:numPr>
+      </w:pPr>
+      <w:r>
+        <w:t>Marketing: $</w:t>
+      </w:r>
+      <w:r>
+        <w:t>20</w:t>
+      </w:r>
+      <w:r>
+        <w:t>0k</w:t>
+      </w:r>
+    </w:p>
+    <w:p>
+      <w:pPr>
+        <w:pStyle w:val="ListParagraph"/>
+        <w:numPr>
+          <w:ilvl w:val="0"/>
+          <w:numId w:val="7"/>
+        </w:numPr>
+      </w:pPr>
+      <w:r>
+        <w:t>HR: $150k</w:t>
+      </w:r>
+    </w:p>
+    <w:p>
+      <w:pPr>
+        <w:pStyle w:val="ListParagraph"/>
+        <w:numPr>
+          <w:ilvl w:val="0"/>
+          <w:numId w:val="7"/>
+        </w:numPr>
+      </w:pPr>
+      <w:r>
+        <w:t>CTO: $200k</w:t>
+      </w:r>
+    </w:p>
+    <w:p>
+      <w:pPr>
+        <w:pStyle w:val="ListParagraph"/>
+        <w:numPr>
+          <w:ilvl w:val="0"/>
+          <w:numId w:val="7"/>
+        </w:numPr>
+      </w:pPr>
+      <w:r>
+        <w:t>CFO: $200k</w:t>
+      </w:r>
+    </w:p>
+    <w:p>
+      <w:pPr>
+        <w:pStyle w:val="ListParagraph"/>
+        <w:numPr>
+          <w:ilvl w:val="0"/>
+          <w:numId w:val="7"/>
+        </w:numPr>
+      </w:pPr>
+      <w:r>
+        <w:t>CEO: $300k</w:t>
+      </w:r>
+    </w:p>
+    <w:p>
+      <w:pPr>
+        <w:pStyle w:val="ListParagraph"/>
+        <w:numPr>
+          <w:ilvl w:val="0"/>
+          <w:numId w:val="7"/>
+        </w:numPr>
+      </w:pPr>
+      <w:r>
+        <w:t>TOTAL: ~$2.2MM</w:t>
+      </w:r>
+    </w:p>
+    <w:p/>
+    <w:p>
+      <w:pPr>
+        <w:pStyle w:val="Heading2"/>
+      </w:pPr>
+      <w:r>
+        <w:t>Leadership and Organization Description:</w:t>
+      </w:r>
+    </w:p>
+    <w:p/>
+    <w:p>
+      <w:pPr>
+        <w:pStyle w:val="Heading2"/>
+      </w:pPr>
+      <w:r>
+        <w:t>SWOT Analysis:</w:t>
+      </w:r>
+    </w:p>
+    <w:p/>
+    <w:p>
+      <w:pPr>
+        <w:pStyle w:val="Heading2"/>
+      </w:pPr>
+      <w:r>
+        <w:lastRenderedPageBreak/>
+        <w:t>Marketing Plan:</w:t>
+      </w:r>
+    </w:p>
+    <w:p>
+      <w:pPr>
+        <w:pStyle w:val="ListParagraph"/>
+        <w:numPr>
+          <w:ilvl w:val="0"/>
+          <w:numId w:val="8"/>
+        </w:numPr>
+      </w:pPr>
+      <w:r>
+        <w:t>Get beta version out to industry experts for ~</w:t>
+      </w:r>
+      <w:r>
+        <w:t>2</w:t>
+      </w:r>
+      <w:r>
+        <w:t xml:space="preserve"> months</w:t>
+      </w:r>
+    </w:p>
+    <w:p>
+      <w:pPr>
+        <w:pStyle w:val="ListParagraph"/>
+        <w:numPr>
+          <w:ilvl w:val="1"/>
+          <w:numId w:val="8"/>
+        </w:numPr>
+      </w:pPr>
+      <w:r>
+        <w:t>National Labs</w:t>
+      </w:r>
+    </w:p>
+    <w:p>
+      <w:pPr>
+        <w:pStyle w:val="ListParagraph"/>
+        <w:numPr>
+          <w:ilvl w:val="1"/>
+          <w:numId w:val="8"/>
+        </w:numPr>
+      </w:pPr>
+      <w:r>
+        <w:t>Universities</w:t>
+      </w:r>
+    </w:p>
+    <w:p>
+      <w:pPr>
+        <w:pStyle w:val="ListParagraph"/>
+        <w:numPr>
+          <w:ilvl w:val="1"/>
+          <w:numId w:val="8"/>
+        </w:numPr>
+      </w:pPr>
+      <w:r>
+        <w:t>Select authors/experts</w:t>
+      </w:r>
+    </w:p>
+    <w:p>
+      <w:pPr>
+        <w:pStyle w:val="ListParagraph"/>
+        <w:numPr>
+          <w:ilvl w:val="0"/>
+          <w:numId w:val="8"/>
+        </w:numPr>
+      </w:pPr>
+      <w:r>
+        <w:t xml:space="preserve">Open to public and pitch as an </w:t>
       </w:r>
       <w:r>
         <w:rPr>
           <w:b/>
           <w:bCs/>
         </w:rPr>
-        <w:t xml:space="preserve"> and decision making</w:t>
+        <w:t>“</w:t>
+      </w:r>
+      <w:r>
+        <w:rPr>
+          <w:b/>
+          <w:bCs/>
+        </w:rPr>
+        <w:t>The vision is to build an expert-curated GenAI tool to facilitate access to information and bridge knowledge gaps to accelerate investment decision making.</w:t>
       </w:r>
       <w:r>
         <w:rPr>
@@ -895,7 +1180,7 @@
         <w:rFonts w:ascii="Courier New" w:hAnsi="Courier New" w:cs="Courier New" w:hint="default"/>
       </w:rPr>
     </w:lvl>
-    <w:lvl w:ilvl="2" w:tplc="04090005" w:tentative="1">
+    <w:lvl w:ilvl="2" w:tplc="04090005">
       <w:start w:val="1"/>
       <w:numFmt w:val="bullet"/>
       <w:lvlText w:val=""/>
@@ -1222,7 +1507,7 @@
         <w:rFonts w:ascii="Symbol" w:hAnsi="Symbol" w:hint="default"/>
       </w:rPr>
     </w:lvl>
-    <w:lvl w:ilvl="1" w:tplc="04090003" w:tentative="1">
+    <w:lvl w:ilvl="1" w:tplc="04090003">
       <w:start w:val="1"/>
       <w:numFmt w:val="bullet"/>
       <w:lvlText w:val="o"/>
@@ -1234,7 +1519,7 @@
         <w:rFonts w:ascii="Courier New" w:hAnsi="Courier New" w:cs="Courier New" w:hint="default"/>
       </w:rPr>
     </w:lvl>
-    <w:lvl w:ilvl="2" w:tplc="04090005" w:tentative="1">
+    <w:lvl w:ilvl="2" w:tplc="04090005">
       <w:start w:val="1"/>
       <w:numFmt w:val="bullet"/>
       <w:lvlText w:val=""/>
@@ -1246,7 +1531,7 @@
         <w:rFonts w:ascii="Wingdings" w:hAnsi="Wingdings" w:hint="default"/>
       </w:rPr>
     </w:lvl>
-    <w:lvl w:ilvl="3" w:tplc="04090001" w:tentative="1">
+    <w:lvl w:ilvl="3" w:tplc="04090001">
       <w:start w:val="1"/>
       <w:numFmt w:val="bullet"/>
       <w:lvlText w:val=""/>
@@ -2245,7 +2530,6 @@
   <w:style w:type="character" w:default="1" w:styleId="DefaultParagraphFont">
     <w:name w:val="Default Paragraph Font"/>
     <w:uiPriority w:val="1"/>
-    <w:semiHidden/>
     <w:unhideWhenUsed/>
   </w:style>
   <w:style w:type="table" w:default="1" w:styleId="TableNormal">

</xml_diff>

<commit_message>
updated BP and pitch deck
</commit_message>
<xml_diff>
--- a/DecarbX_ProductDescription.docx
+++ b/DecarbX_ProductDescription.docx
@@ -3,13 +3,8 @@
 <w:document xmlns:wpc="http://schemas.microsoft.com/office/word/2010/wordprocessingCanvas" xmlns:cx="http://schemas.microsoft.com/office/drawing/2014/chartex" xmlns:cx1="http://schemas.microsoft.com/office/drawing/2015/9/8/chartex" xmlns:cx2="http://schemas.microsoft.com/office/drawing/2015/10/21/chartex" xmlns:cx3="http://schemas.microsoft.com/office/drawing/2016/5/9/chartex" xmlns:cx4="http://schemas.microsoft.com/office/drawing/2016/5/10/chartex" xmlns:cx5="http://schemas.microsoft.com/office/drawing/2016/5/11/chartex" xmlns:cx6="http://schemas.microsoft.com/office/drawing/2016/5/12/chartex" xmlns:cx7="http://schemas.microsoft.com/office/drawing/2016/5/13/chartex" xmlns:cx8="http://schemas.microsoft.com/office/drawing/2016/5/14/chartex" xmlns:mc="http://schemas.openxmlformats.org/markup-compatibility/2006" xmlns:aink="http://schemas.microsoft.com/office/drawing/2016/ink" xmlns:am3d="http://schemas.microsoft.com/office/drawing/2017/model3d" xmlns:o="urn:schemas-microsoft-com:office:office" xmlns:oel="http://schemas.microsoft.com/office/2019/extlst" xmlns:r="http://schemas.openxmlformats.org/officeDocument/2006/relationships" xmlns:m="http://schemas.openxmlformats.org/officeDocument/2006/math" xmlns:v="urn:schemas-microsoft-com:vml" xmlns:wp14="http://schemas.microsoft.com/office/word/2010/wordprocessingDrawing" xmlns:wp="http://schemas.openxmlformats.org/drawingml/2006/wordprocessingDrawing" xmlns:w10="urn:schemas-microsoft-com:office:word" xmlns:w="http://schemas.openxmlformats.org/wordprocessingml/2006/main" xmlns:w14="http://schemas.microsoft.com/office/word/2010/wordml" xmlns:w15="http://schemas.microsoft.com/office/word/2012/wordml" xmlns:w16cex="http://schemas.microsoft.com/office/word/2018/wordml/cex" xmlns:w16cid="http://schemas.microsoft.com/office/word/2016/wordml/cid" xmlns:w16="http://schemas.microsoft.com/office/word/2018/wordml" xmlns:w16sdtdh="http://schemas.microsoft.com/office/word/2020/wordml/sdtdatahash" xmlns:w16se="http://schemas.microsoft.com/office/word/2015/wordml/symex" xmlns:wpg="http://schemas.microsoft.com/office/word/2010/wordprocessingGroup" xmlns:wpi="http://schemas.microsoft.com/office/word/2010/wordprocessingInk" xmlns:wne="http://schemas.microsoft.com/office/word/2006/wordml" xmlns:wps="http://schemas.microsoft.com/office/word/2010/wordprocessingShape" mc:Ignorable="w14 w15 w16se w16cid w16 w16cex w16sdtdh wp14">
   <w:body>
     <w:p>
-      <w:proofErr w:type="spellStart"/>
-      <w:r>
-        <w:t>DecarbX</w:t>
-      </w:r>
-      <w:proofErr w:type="spellEnd"/>
-      <w:r>
-        <w:t xml:space="preserve"> – The GenAI for</w:t>
+      <w:r>
+        <w:t>DecarbX – The GenAI for</w:t>
       </w:r>
       <w:r>
         <w:t xml:space="preserve"> Clean</w:t>
@@ -19,6 +14,12 @@
       </w:r>
       <w:r>
         <w:t>and Research</w:t>
+      </w:r>
+    </w:p>
+    <w:p/>
+    <w:p>
+      <w:r>
+        <w:t>Have an example case, walk through customers. Case study, contrasting examples.</w:t>
       </w:r>
     </w:p>
     <w:p/>
@@ -102,13 +103,8 @@
           <w:numId w:val="1"/>
         </w:numPr>
       </w:pPr>
-      <w:proofErr w:type="gramStart"/>
-      <w:r>
-        <w:t>The GenAI</w:t>
-      </w:r>
-      <w:proofErr w:type="gramEnd"/>
-      <w:r>
-        <w:t xml:space="preserve"> is specially trained only on clean energy topics. The first will be hydrogen.</w:t>
+      <w:r>
+        <w:t>The GenAI is specially trained only on clean energy topics. The first will be hydrogen.</w:t>
       </w:r>
     </w:p>
     <w:p>
@@ -120,13 +116,8 @@
         </w:numPr>
       </w:pPr>
       <w:r>
-        <w:t xml:space="preserve">Others will be CCS, CCUS, bioenergy, nuclear energy, solar, wind, hydro and other “clean” energy </w:t>
-      </w:r>
-      <w:proofErr w:type="gramStart"/>
-      <w:r>
-        <w:t>technologies</w:t>
-      </w:r>
-      <w:proofErr w:type="gramEnd"/>
+        <w:t>Others will be CCS, CCUS, bioenergy, nuclear energy, solar, wind, hydro and other “clean” energy technologies</w:t>
+      </w:r>
     </w:p>
     <w:p>
       <w:pPr>
@@ -210,15 +201,7 @@
         <w:t>Nothing like this exists</w:t>
       </w:r>
       <w:r>
-        <w:t xml:space="preserve">. Information as service exists from players like Platts, S&amp;P, IHS, CERA, ARGUS, BNEF, </w:t>
-      </w:r>
-      <w:proofErr w:type="spellStart"/>
-      <w:r>
-        <w:t>WoodMackenzie</w:t>
-      </w:r>
-      <w:proofErr w:type="spellEnd"/>
-      <w:r>
-        <w:t>, and various other consultants,</w:t>
+        <w:t>. Information as service exists from players like Platts, S&amp;P, IHS, CERA, ARGUS, BNEF, WoodMackenzie, and various other consultants,</w:t>
       </w:r>
       <w:r>
         <w:t xml:space="preserve"> </w:t>
@@ -245,15 +228,7 @@
         </w:numPr>
       </w:pPr>
       <w:r>
-        <w:t xml:space="preserve">ChatGPT can answer many questions on clean energy, but it is not considered </w:t>
-      </w:r>
-      <w:proofErr w:type="gramStart"/>
-      <w:r>
-        <w:t>trustworthy</w:t>
-      </w:r>
-      <w:proofErr w:type="gramEnd"/>
-      <w:r>
-        <w:t xml:space="preserve"> source</w:t>
+        <w:t>ChatGPT can answer many questions on clean energy, but it is not considered trustworthy source</w:t>
       </w:r>
       <w:r>
         <w:t>.</w:t>
@@ -311,6 +286,31 @@
       </w:r>
       <w:r>
         <w:t>, therefore making it a highly trustworthy, accurate source of techno-economic analysis and information.</w:t>
+      </w:r>
+    </w:p>
+    <w:p>
+      <w:pPr>
+        <w:pStyle w:val="ListParagraph"/>
+        <w:numPr>
+          <w:ilvl w:val="1"/>
+          <w:numId w:val="3"/>
+        </w:numPr>
+      </w:pPr>
+      <w:r>
+        <w:t>What makes them willingly participate?</w:t>
+      </w:r>
+    </w:p>
+    <w:p>
+      <w:pPr>
+        <w:pStyle w:val="ListParagraph"/>
+        <w:numPr>
+          <w:ilvl w:val="2"/>
+          <w:numId w:val="3"/>
+        </w:numPr>
+      </w:pPr>
+      <w:r>
+        <w:lastRenderedPageBreak/>
+        <w:t>Earn “points” or “karma” to be used in the future to either: (1) Increase their rate limit (enable them to do more research or ask more questions, etc.) and/or (2) Early access to newly developed features before anyone else.</w:t>
       </w:r>
     </w:p>
     <w:p/>
@@ -359,14 +359,8 @@
         </w:numPr>
       </w:pPr>
       <w:r>
-        <w:lastRenderedPageBreak/>
-        <w:t>1% of 2022 market share is $</w:t>
-      </w:r>
-      <w:proofErr w:type="gramStart"/>
-      <w:r>
-        <w:t>700MM</w:t>
-      </w:r>
-      <w:proofErr w:type="gramEnd"/>
+        <w:t>1% of 2022 market share is $700MM</w:t>
+      </w:r>
     </w:p>
     <w:p/>
     <w:p>
@@ -461,13 +455,8 @@
         </w:numPr>
       </w:pPr>
       <w:r>
-        <w:t xml:space="preserve">Net zero/decarbonization leads and teams whose responsibility is to identify and implement net zero </w:t>
-      </w:r>
-      <w:proofErr w:type="gramStart"/>
-      <w:r>
-        <w:t>solutions</w:t>
-      </w:r>
-      <w:proofErr w:type="gramEnd"/>
+        <w:t>Net zero/decarbonization leads and teams whose responsibility is to identify and implement net zero solutions</w:t>
+      </w:r>
     </w:p>
     <w:p/>
     <w:p/>
@@ -502,15 +491,7 @@
         </w:numPr>
       </w:pPr>
       <w:r>
-        <w:t xml:space="preserve">Get MVP launched to web-based </w:t>
-      </w:r>
-      <w:proofErr w:type="gramStart"/>
-      <w:r>
-        <w:t>application</w:t>
-      </w:r>
-      <w:proofErr w:type="gramEnd"/>
-      <w:r>
-        <w:t xml:space="preserve"> </w:t>
+        <w:t xml:space="preserve">Get MVP launched to web-based application </w:t>
       </w:r>
     </w:p>
     <w:p>
@@ -605,15 +586,7 @@
         </w:numPr>
       </w:pPr>
       <w:r>
-        <w:t xml:space="preserve">Other uses will be able to verify </w:t>
-      </w:r>
-      <w:proofErr w:type="gramStart"/>
-      <w:r>
-        <w:t>newly-added</w:t>
-      </w:r>
-      <w:proofErr w:type="gramEnd"/>
-      <w:r>
-        <w:t xml:space="preserve"> sources and karma will be awarded to newly-added sources which have been “approved” by others.</w:t>
+        <w:t>Other uses will be able to verify newly-added sources and karma will be awarded to newly-added sources which have been “approved” by others.</w:t>
       </w:r>
     </w:p>
     <w:p>
@@ -639,11 +612,9 @@
       <w:r>
         <w:t xml:space="preserve">Make beta version available to select </w:t>
       </w:r>
-      <w:proofErr w:type="gramStart"/>
       <w:r>
         <w:t>group</w:t>
       </w:r>
-      <w:proofErr w:type="gramEnd"/>
       <w:r>
         <w:t xml:space="preserve"> of researchers, analysts, decision makers in </w:t>
       </w:r>
@@ -696,18 +667,11 @@
         </w:numPr>
       </w:pPr>
       <w:r>
+        <w:lastRenderedPageBreak/>
         <w:t>(2) Modifed rating system</w:t>
       </w:r>
       <w:r>
-        <w:t xml:space="preserve"> so users can </w:t>
-      </w:r>
-      <w:proofErr w:type="gramStart"/>
-      <w:r>
-        <w:t>thumbs</w:t>
-      </w:r>
-      <w:proofErr w:type="gramEnd"/>
-      <w:r>
-        <w:t xml:space="preserve"> up/ thumbs down sources</w:t>
+        <w:t xml:space="preserve"> so users can thumbs up/ thumbs down sources</w:t>
       </w:r>
     </w:p>
     <w:p>
@@ -740,13 +704,8 @@
         <w:t xml:space="preserve"> to drum up interest, make announcements, </w:t>
       </w:r>
       <w:r>
-        <w:t xml:space="preserve">build email list, collect credit card numbers, 30-day free trial and paid </w:t>
-      </w:r>
-      <w:proofErr w:type="gramStart"/>
-      <w:r>
-        <w:t>afterwards</w:t>
-      </w:r>
-      <w:proofErr w:type="gramEnd"/>
+        <w:t>build email list, collect credit card numbers, 30-day free trial and paid afterwards</w:t>
+      </w:r>
     </w:p>
     <w:p>
       <w:pPr>
@@ -757,15 +716,7 @@
         </w:numPr>
       </w:pPr>
       <w:r>
-        <w:t xml:space="preserve">Release </w:t>
-      </w:r>
-      <w:proofErr w:type="gramStart"/>
-      <w:r>
-        <w:t>production</w:t>
-      </w:r>
-      <w:proofErr w:type="gramEnd"/>
-      <w:r>
-        <w:t xml:space="preserve"> ready version and start charging users</w:t>
+        <w:t>Release production ready version and start charging users</w:t>
       </w:r>
       <w:r>
         <w:t xml:space="preserve"> on subscription basis</w:t>
@@ -783,13 +734,8 @@
         </w:numPr>
       </w:pPr>
       <w:r>
-        <w:t xml:space="preserve">Free version allowed with limited token </w:t>
-      </w:r>
-      <w:proofErr w:type="gramStart"/>
-      <w:r>
-        <w:t>usage</w:t>
-      </w:r>
-      <w:proofErr w:type="gramEnd"/>
+        <w:t>Free version allowed with limited token usage</w:t>
+      </w:r>
     </w:p>
     <w:p>
       <w:pPr>
@@ -818,14 +764,8 @@
         </w:numPr>
       </w:pPr>
       <w:r>
-        <w:lastRenderedPageBreak/>
-        <w:t xml:space="preserve">Expand beyond hydrogen to other complementary </w:t>
-      </w:r>
-      <w:proofErr w:type="gramStart"/>
-      <w:r>
-        <w:t>technologies</w:t>
-      </w:r>
-      <w:proofErr w:type="gramEnd"/>
+        <w:t>Expand beyond hydrogen to other complementary technologies</w:t>
+      </w:r>
     </w:p>
     <w:p>
       <w:pPr>
@@ -875,13 +815,8 @@
         </w:numPr>
       </w:pPr>
       <w:r>
-        <w:t xml:space="preserve">Start thinking of how to connect seemingly different topics to facilitate knowledge </w:t>
-      </w:r>
-      <w:proofErr w:type="gramStart"/>
-      <w:r>
-        <w:t>discovery</w:t>
-      </w:r>
-      <w:proofErr w:type="gramEnd"/>
+        <w:t>Start thinking of how to connect seemingly different topics to facilitate knowledge discovery</w:t>
+      </w:r>
     </w:p>
     <w:p/>
     <w:p>
@@ -907,15 +842,7 @@
         </w:numPr>
       </w:pPr>
       <w:r>
-        <w:t xml:space="preserve">Make </w:t>
-      </w:r>
-      <w:proofErr w:type="gramStart"/>
-      <w:r>
-        <w:t>public</w:t>
-      </w:r>
-      <w:proofErr w:type="gramEnd"/>
-      <w:r>
-        <w:t xml:space="preserve"> site to advertise and sign</w:t>
+        <w:t>Make public site to advertise and sign</w:t>
       </w:r>
       <w:r>
         <w:t>-</w:t>
@@ -933,13 +860,8 @@
         </w:numPr>
       </w:pPr>
       <w:r>
-        <w:t xml:space="preserve">Create a “waitlist” due to strong demand to encourage early </w:t>
-      </w:r>
-      <w:proofErr w:type="gramStart"/>
-      <w:r>
-        <w:t>signup</w:t>
-      </w:r>
-      <w:proofErr w:type="gramEnd"/>
+        <w:t>Create a “waitlist” due to strong demand to encourage early signup</w:t>
+      </w:r>
     </w:p>
     <w:p>
       <w:pPr>
@@ -1148,6 +1070,7 @@
         </w:numPr>
       </w:pPr>
       <w:r>
+        <w:lastRenderedPageBreak/>
         <w:t>CFO: $200k</w:t>
       </w:r>
     </w:p>
@@ -1224,13 +1147,8 @@
         <w:t>2</w:t>
       </w:r>
       <w:r>
-        <w:t xml:space="preserve"> </w:t>
-      </w:r>
-      <w:proofErr w:type="gramStart"/>
-      <w:r>
-        <w:t>months</w:t>
-      </w:r>
-      <w:proofErr w:type="gramEnd"/>
+        <w:t xml:space="preserve"> months</w:t>
+      </w:r>
     </w:p>
     <w:p>
       <w:pPr>
@@ -1265,13 +1183,8 @@
         </w:numPr>
       </w:pPr>
       <w:r>
-        <w:t>Select authors/</w:t>
-      </w:r>
-      <w:proofErr w:type="gramStart"/>
-      <w:r>
-        <w:t>experts</w:t>
-      </w:r>
-      <w:proofErr w:type="gramEnd"/>
+        <w:t>Select authors/experts</w:t>
+      </w:r>
     </w:p>
     <w:p>
       <w:pPr>
@@ -1296,23 +1209,7 @@
           <w:b/>
           <w:bCs/>
         </w:rPr>
-        <w:t xml:space="preserve">The vision is to build an </w:t>
-      </w:r>
-      <w:proofErr w:type="gramStart"/>
-      <w:r>
-        <w:rPr>
-          <w:b/>
-          <w:bCs/>
-        </w:rPr>
-        <w:t>expert-curated</w:t>
-      </w:r>
-      <w:proofErr w:type="gramEnd"/>
-      <w:r>
-        <w:rPr>
-          <w:b/>
-          <w:bCs/>
-        </w:rPr>
-        <w:t xml:space="preserve"> GenAI tool to facilitate access to information and bridge knowledge gaps to accelerate investment decision making.</w:t>
+        <w:t>The vision is to build an expert-curated GenAI tool to facilitate access to information and bridge knowledge gaps to accelerate investment decision making.</w:t>
       </w:r>
       <w:r>
         <w:rPr>
@@ -1320,6 +1217,27 @@
           <w:bCs/>
         </w:rPr>
         <w:t>”.</w:t>
+      </w:r>
+    </w:p>
+    <w:p/>
+    <w:p>
+      <w:r>
+        <w:t>Customer Interview Tools:</w:t>
+      </w:r>
+    </w:p>
+    <w:p>
+      <w:pPr>
+        <w:pStyle w:val="ListParagraph"/>
+        <w:numPr>
+          <w:ilvl w:val="0"/>
+          <w:numId w:val="9"/>
+        </w:numPr>
+      </w:pPr>
+      <w:r>
+        <w:t>Two tools from Jon</w:t>
+      </w:r>
+      <w:r>
+        <w:t xml:space="preserve"> on customer surveys and </w:t>
       </w:r>
     </w:p>
     <w:sectPr>
@@ -1802,7 +1720,7 @@
         <w:rFonts w:ascii="Symbol" w:hAnsi="Symbol" w:hint="default"/>
       </w:rPr>
     </w:lvl>
-    <w:lvl w:ilvl="1" w:tplc="04090003" w:tentative="1">
+    <w:lvl w:ilvl="1" w:tplc="04090003">
       <w:start w:val="1"/>
       <w:numFmt w:val="bullet"/>
       <w:lvlText w:val="o"/>
@@ -1814,7 +1732,7 @@
         <w:rFonts w:ascii="Courier New" w:hAnsi="Courier New" w:cs="Courier New" w:hint="default"/>
       </w:rPr>
     </w:lvl>
-    <w:lvl w:ilvl="2" w:tplc="04090005" w:tentative="1">
+    <w:lvl w:ilvl="2" w:tplc="04090005">
       <w:start w:val="1"/>
       <w:numFmt w:val="bullet"/>
       <w:lvlText w:val=""/>
@@ -1900,6 +1818,119 @@
     </w:lvl>
   </w:abstractNum>
   <w:abstractNum w:abstractNumId="5" w15:restartNumberingAfterBreak="0">
+    <w:nsid w:val="52567A7F"/>
+    <w:multiLevelType w:val="hybridMultilevel"/>
+    <w:tmpl w:val="5E160960"/>
+    <w:lvl w:ilvl="0" w:tplc="04090001">
+      <w:start w:val="1"/>
+      <w:numFmt w:val="bullet"/>
+      <w:lvlText w:val=""/>
+      <w:lvlJc w:val="left"/>
+      <w:pPr>
+        <w:ind w:left="720" w:hanging="360"/>
+      </w:pPr>
+      <w:rPr>
+        <w:rFonts w:ascii="Symbol" w:hAnsi="Symbol" w:hint="default"/>
+      </w:rPr>
+    </w:lvl>
+    <w:lvl w:ilvl="1" w:tplc="04090003" w:tentative="1">
+      <w:start w:val="1"/>
+      <w:numFmt w:val="bullet"/>
+      <w:lvlText w:val="o"/>
+      <w:lvlJc w:val="left"/>
+      <w:pPr>
+        <w:ind w:left="1440" w:hanging="360"/>
+      </w:pPr>
+      <w:rPr>
+        <w:rFonts w:ascii="Courier New" w:hAnsi="Courier New" w:cs="Courier New" w:hint="default"/>
+      </w:rPr>
+    </w:lvl>
+    <w:lvl w:ilvl="2" w:tplc="04090005" w:tentative="1">
+      <w:start w:val="1"/>
+      <w:numFmt w:val="bullet"/>
+      <w:lvlText w:val=""/>
+      <w:lvlJc w:val="left"/>
+      <w:pPr>
+        <w:ind w:left="2160" w:hanging="360"/>
+      </w:pPr>
+      <w:rPr>
+        <w:rFonts w:ascii="Wingdings" w:hAnsi="Wingdings" w:hint="default"/>
+      </w:rPr>
+    </w:lvl>
+    <w:lvl w:ilvl="3" w:tplc="04090001" w:tentative="1">
+      <w:start w:val="1"/>
+      <w:numFmt w:val="bullet"/>
+      <w:lvlText w:val=""/>
+      <w:lvlJc w:val="left"/>
+      <w:pPr>
+        <w:ind w:left="2880" w:hanging="360"/>
+      </w:pPr>
+      <w:rPr>
+        <w:rFonts w:ascii="Symbol" w:hAnsi="Symbol" w:hint="default"/>
+      </w:rPr>
+    </w:lvl>
+    <w:lvl w:ilvl="4" w:tplc="04090003" w:tentative="1">
+      <w:start w:val="1"/>
+      <w:numFmt w:val="bullet"/>
+      <w:lvlText w:val="o"/>
+      <w:lvlJc w:val="left"/>
+      <w:pPr>
+        <w:ind w:left="3600" w:hanging="360"/>
+      </w:pPr>
+      <w:rPr>
+        <w:rFonts w:ascii="Courier New" w:hAnsi="Courier New" w:cs="Courier New" w:hint="default"/>
+      </w:rPr>
+    </w:lvl>
+    <w:lvl w:ilvl="5" w:tplc="04090005" w:tentative="1">
+      <w:start w:val="1"/>
+      <w:numFmt w:val="bullet"/>
+      <w:lvlText w:val=""/>
+      <w:lvlJc w:val="left"/>
+      <w:pPr>
+        <w:ind w:left="4320" w:hanging="360"/>
+      </w:pPr>
+      <w:rPr>
+        <w:rFonts w:ascii="Wingdings" w:hAnsi="Wingdings" w:hint="default"/>
+      </w:rPr>
+    </w:lvl>
+    <w:lvl w:ilvl="6" w:tplc="04090001" w:tentative="1">
+      <w:start w:val="1"/>
+      <w:numFmt w:val="bullet"/>
+      <w:lvlText w:val=""/>
+      <w:lvlJc w:val="left"/>
+      <w:pPr>
+        <w:ind w:left="5040" w:hanging="360"/>
+      </w:pPr>
+      <w:rPr>
+        <w:rFonts w:ascii="Symbol" w:hAnsi="Symbol" w:hint="default"/>
+      </w:rPr>
+    </w:lvl>
+    <w:lvl w:ilvl="7" w:tplc="04090003" w:tentative="1">
+      <w:start w:val="1"/>
+      <w:numFmt w:val="bullet"/>
+      <w:lvlText w:val="o"/>
+      <w:lvlJc w:val="left"/>
+      <w:pPr>
+        <w:ind w:left="5760" w:hanging="360"/>
+      </w:pPr>
+      <w:rPr>
+        <w:rFonts w:ascii="Courier New" w:hAnsi="Courier New" w:cs="Courier New" w:hint="default"/>
+      </w:rPr>
+    </w:lvl>
+    <w:lvl w:ilvl="8" w:tplc="04090005" w:tentative="1">
+      <w:start w:val="1"/>
+      <w:numFmt w:val="bullet"/>
+      <w:lvlText w:val=""/>
+      <w:lvlJc w:val="left"/>
+      <w:pPr>
+        <w:ind w:left="6480" w:hanging="360"/>
+      </w:pPr>
+      <w:rPr>
+        <w:rFonts w:ascii="Wingdings" w:hAnsi="Wingdings" w:hint="default"/>
+      </w:rPr>
+    </w:lvl>
+  </w:abstractNum>
+  <w:abstractNum w:abstractNumId="6" w15:restartNumberingAfterBreak="0">
     <w:nsid w:val="5599293F"/>
     <w:multiLevelType w:val="hybridMultilevel"/>
     <w:tmpl w:val="263424AE"/>
@@ -2012,7 +2043,7 @@
       </w:rPr>
     </w:lvl>
   </w:abstractNum>
-  <w:abstractNum w:abstractNumId="6" w15:restartNumberingAfterBreak="0">
+  <w:abstractNum w:abstractNumId="7" w15:restartNumberingAfterBreak="0">
     <w:nsid w:val="6EBD0700"/>
     <w:multiLevelType w:val="hybridMultilevel"/>
     <w:tmpl w:val="6C6A8DBA"/>
@@ -2125,7 +2156,7 @@
       </w:rPr>
     </w:lvl>
   </w:abstractNum>
-  <w:abstractNum w:abstractNumId="7" w15:restartNumberingAfterBreak="0">
+  <w:abstractNum w:abstractNumId="8" w15:restartNumberingAfterBreak="0">
     <w:nsid w:val="7D1C732E"/>
     <w:multiLevelType w:val="hybridMultilevel"/>
     <w:tmpl w:val="1084FEBE"/>
@@ -2242,13 +2273,13 @@
     <w:abstractNumId w:val="1"/>
   </w:num>
   <w:num w:numId="2" w16cid:durableId="2013947222">
-    <w:abstractNumId w:val="5"/>
+    <w:abstractNumId w:val="6"/>
   </w:num>
   <w:num w:numId="3" w16cid:durableId="2031909170">
     <w:abstractNumId w:val="4"/>
   </w:num>
   <w:num w:numId="4" w16cid:durableId="1730685307">
-    <w:abstractNumId w:val="7"/>
+    <w:abstractNumId w:val="8"/>
   </w:num>
   <w:num w:numId="5" w16cid:durableId="1231496779">
     <w:abstractNumId w:val="3"/>
@@ -2260,7 +2291,10 @@
     <w:abstractNumId w:val="2"/>
   </w:num>
   <w:num w:numId="8" w16cid:durableId="1633975276">
-    <w:abstractNumId w:val="6"/>
+    <w:abstractNumId w:val="7"/>
+  </w:num>
+  <w:num w:numId="9" w16cid:durableId="434134100">
+    <w:abstractNumId w:val="5"/>
   </w:num>
 </w:numbering>
 </file>

</xml_diff>